<commit_message>
@soocyang here you go
</commit_message>
<xml_diff>
--- a/Report.docx
+++ b/Report.docx
@@ -5075,6 +5075,9 @@
     <w:p>
       <w:r>
         <w:t xml:space="preserve">Once 7 days are inputted, it should generate a report </w:t>
+      </w:r>
+      <w:r>
+        <w:t xml:space="preserve">displaying the hour rate </w:t>
       </w:r>
       <w:bookmarkStart w:id="10" w:name="_GoBack"/>
       <w:bookmarkEnd w:id="10"/>
@@ -7586,7 +7589,7 @@
 </file>
 
 <file path=customXml/itemProps1.xml><?xml version="1.0" encoding="utf-8"?>
-<ds:datastoreItem xmlns:ds="http://schemas.openxmlformats.org/officeDocument/2006/customXml" ds:itemID="{D6D6D376-7091-41A0-B048-9A4FA81D556B}">
+<ds:datastoreItem xmlns:ds="http://schemas.openxmlformats.org/officeDocument/2006/customXml" ds:itemID="{292515FF-3D8A-40FB-AF89-185479FC5CC0}">
   <ds:schemaRefs>
     <ds:schemaRef ds:uri="http://schemas.openxmlformats.org/officeDocument/2006/bibliography"/>
   </ds:schemaRefs>

</xml_diff>